<commit_message>
Finished HW1 at 03/14.
</commit_message>
<xml_diff>
--- a/HW1/Report.docx
+++ b/HW1/Report.docx
@@ -1,6 +1,6 @@
 
 <file path=word/document.xml><?xml version="1.0" encoding="utf-8"?>
-<w:document xmlns:wpc="http://schemas.microsoft.com/office/word/2010/wordprocessingCanvas" xmlns:cx="http://schemas.microsoft.com/office/drawing/2014/chartex" xmlns:cx1="http://schemas.microsoft.com/office/drawing/2015/9/8/chartex" xmlns:cx2="http://schemas.microsoft.com/office/drawing/2015/10/21/chartex" xmlns:cx3="http://schemas.microsoft.com/office/drawing/2016/5/9/chartex" xmlns:cx4="http://schemas.microsoft.com/office/drawing/2016/5/10/chartex" xmlns:cx5="http://schemas.microsoft.com/office/drawing/2016/5/11/chartex" xmlns:cx6="http://schemas.microsoft.com/office/drawing/2016/5/12/chartex" xmlns:cx7="http://schemas.microsoft.com/office/drawing/2016/5/13/chartex" xmlns:cx8="http://schemas.microsoft.com/office/drawing/2016/5/14/chartex" xmlns:mc="http://schemas.openxmlformats.org/markup-compatibility/2006" xmlns:aink="http://schemas.microsoft.com/office/drawing/2016/ink" xmlns:am3d="http://schemas.microsoft.com/office/drawing/2017/model3d" xmlns:o="urn:schemas-microsoft-com:office:office" xmlns:oel="http://schemas.microsoft.com/office/2019/extlst" xmlns:r="http://schemas.openxmlformats.org/officeDocument/2006/relationships" xmlns:m="http://schemas.openxmlformats.org/officeDocument/2006/math" xmlns:v="urn:schemas-microsoft-com:vml" xmlns:wp14="http://schemas.microsoft.com/office/word/2010/wordprocessingDrawing" xmlns:wp="http://schemas.openxmlformats.org/drawingml/2006/wordprocessingDrawing" xmlns:w10="urn:schemas-microsoft-com:office:word" xmlns:w="http://schemas.openxmlformats.org/wordprocessingml/2006/main" xmlns:w14="http://schemas.microsoft.com/office/word/2010/wordml" xmlns:w15="http://schemas.microsoft.com/office/word/2012/wordml" xmlns:w16cex="http://schemas.microsoft.com/office/word/2018/wordml/cex" xmlns:w16cid="http://schemas.microsoft.com/office/word/2016/wordml/cid" xmlns:w16="http://schemas.microsoft.com/office/word/2018/wordml" xmlns:w16sdtdh="http://schemas.microsoft.com/office/word/2020/wordml/sdtdatahash" xmlns:w16se="http://schemas.microsoft.com/office/word/2015/wordml/symex" xmlns:wpg="http://schemas.microsoft.com/office/word/2010/wordprocessingGroup" xmlns:wpi="http://schemas.microsoft.com/office/word/2010/wordprocessingInk" xmlns:wne="http://schemas.microsoft.com/office/word/2006/wordml" xmlns:wps="http://schemas.microsoft.com/office/word/2010/wordprocessingShape" mc:Ignorable="w14 w15 w16se w16cid w16 w16cex w16sdtdh wp14">
+<w:document xmlns:wpc="http://schemas.microsoft.com/office/word/2010/wordprocessingCanvas" xmlns:cx="http://schemas.microsoft.com/office/drawing/2014/chartex" xmlns:mc="http://schemas.openxmlformats.org/markup-compatibility/2006" xmlns:o="urn:schemas-microsoft-com:office:office" xmlns:r="http://schemas.openxmlformats.org/officeDocument/2006/relationships" xmlns:m="http://schemas.openxmlformats.org/officeDocument/2006/math" xmlns:v="urn:schemas-microsoft-com:vml" xmlns:wp14="http://schemas.microsoft.com/office/word/2010/wordprocessingDrawing" xmlns:wp="http://schemas.openxmlformats.org/drawingml/2006/wordprocessingDrawing" xmlns:w10="urn:schemas-microsoft-com:office:word" xmlns:w="http://schemas.openxmlformats.org/wordprocessingml/2006/main" xmlns:w14="http://schemas.microsoft.com/office/word/2010/wordml" xmlns:w15="http://schemas.microsoft.com/office/word/2012/wordml" xmlns:w16se="http://schemas.microsoft.com/office/word/2015/wordml/symex" xmlns:wpg="http://schemas.microsoft.com/office/word/2010/wordprocessingGroup" xmlns:wpi="http://schemas.microsoft.com/office/word/2010/wordprocessingInk" xmlns:wne="http://schemas.microsoft.com/office/word/2006/wordml" xmlns:wps="http://schemas.microsoft.com/office/word/2010/wordprocessingShape" mc:Ignorable="w14 w15 w16se wp14">
   <w:body>
     <w:p>
       <w:pPr>
@@ -87,10 +87,17 @@
           </w:tcPr>
           <w:p>
             <w:pPr>
+              <w:jc w:val="center"/>
               <w:rPr>
                 <w:rFonts w:ascii="Times New Roman" w:hAnsi="Times New Roman" w:cs="Times New Roman"/>
               </w:rPr>
             </w:pPr>
+            <w:r>
+              <w:rPr>
+                <w:rFonts w:ascii="Times New Roman" w:hAnsi="Times New Roman" w:cs="Times New Roman" w:hint="eastAsia"/>
+              </w:rPr>
+              <w:t>王昱承</w:t>
+            </w:r>
           </w:p>
         </w:tc>
       </w:tr>
@@ -122,10 +129,23 @@
           </w:tcPr>
           <w:p>
             <w:pPr>
+              <w:jc w:val="center"/>
               <w:rPr>
                 <w:rFonts w:ascii="Times New Roman" w:hAnsi="Times New Roman" w:cs="Times New Roman"/>
               </w:rPr>
             </w:pPr>
+            <w:r>
+              <w:rPr>
+                <w:rFonts w:ascii="Times New Roman" w:hAnsi="Times New Roman" w:cs="Times New Roman" w:hint="eastAsia"/>
+              </w:rPr>
+              <w:t>P</w:t>
+            </w:r>
+            <w:r>
+              <w:rPr>
+                <w:rFonts w:ascii="Times New Roman" w:hAnsi="Times New Roman" w:cs="Times New Roman"/>
+              </w:rPr>
+              <w:t>76111602</w:t>
+            </w:r>
           </w:p>
         </w:tc>
       </w:tr>
@@ -214,7 +234,7 @@
                 <w:rFonts w:ascii="Times New Roman" w:hAnsi="Times New Roman" w:cs="Times New Roman"/>
                 <w:color w:val="FF0000"/>
               </w:rPr>
-              <w:t>Pass/Fail</w:t>
+              <w:t>Pass</w:t>
             </w:r>
           </w:p>
         </w:tc>
@@ -262,7 +282,7 @@
                 <w:rFonts w:ascii="Times New Roman" w:hAnsi="Times New Roman" w:cs="Times New Roman"/>
                 <w:color w:val="FF0000"/>
               </w:rPr>
-              <w:t>Pass/Fail</w:t>
+              <w:t>Pass</w:t>
             </w:r>
           </w:p>
         </w:tc>
@@ -316,7 +336,7 @@
                 <w:rFonts w:ascii="Times New Roman" w:hAnsi="Times New Roman" w:cs="Times New Roman"/>
                 <w:color w:val="FF0000"/>
               </w:rPr>
-              <w:t>Pass/Fail</w:t>
+              <w:t>Pass</w:t>
             </w:r>
           </w:p>
         </w:tc>
@@ -370,7 +390,7 @@
                 <w:rFonts w:ascii="Times New Roman" w:hAnsi="Times New Roman" w:cs="Times New Roman"/>
                 <w:color w:val="FF0000"/>
               </w:rPr>
-              <w:t>Pass/Fail</w:t>
+              <w:t>Pass</w:t>
             </w:r>
           </w:p>
         </w:tc>
@@ -426,26 +446,45 @@
             </w:pPr>
             <w:r>
               <w:rPr>
-                <w:rFonts w:ascii="Times New Roman" w:hAnsi="Times New Roman" w:cs="Times New Roman" w:hint="eastAsia"/>
+                <w:rFonts w:ascii="Times New Roman" w:hAnsi="Times New Roman" w:cs="Times New Roman"/>
+                <w:noProof/>
                 <w:color w:val="BFBFBF" w:themeColor="background1" w:themeShade="BF"/>
               </w:rPr>
-              <w:t>(</w:t>
-            </w:r>
-            <w:proofErr w:type="gramStart"/>
-            <w:r>
-              <w:rPr>
-                <w:rFonts w:ascii="Times New Roman" w:hAnsi="Times New Roman" w:cs="Times New Roman"/>
-                <w:color w:val="BFBFBF" w:themeColor="background1" w:themeShade="BF"/>
-              </w:rPr>
-              <w:t>your</w:t>
-            </w:r>
-            <w:proofErr w:type="gramEnd"/>
-            <w:r>
-              <w:rPr>
-                <w:rFonts w:ascii="Times New Roman" w:hAnsi="Times New Roman" w:cs="Times New Roman"/>
-                <w:color w:val="BFBFBF" w:themeColor="background1" w:themeShade="BF"/>
-              </w:rPr>
-              <w:t xml:space="preserve"> simulation result)</w:t>
+              <w:drawing>
+                <wp:inline distT="0" distB="0" distL="0" distR="0" wp14:anchorId="53EB5BE4" wp14:editId="07311B63">
+                  <wp:extent cx="5048955" cy="457264"/>
+                  <wp:effectExtent l="0" t="0" r="0" b="0"/>
+                  <wp:docPr id="1" name="圖片 1"/>
+                  <wp:cNvGraphicFramePr>
+                    <a:graphicFrameLocks xmlns:a="http://schemas.openxmlformats.org/drawingml/2006/main" noChangeAspect="1"/>
+                  </wp:cNvGraphicFramePr>
+                  <a:graphic xmlns:a="http://schemas.openxmlformats.org/drawingml/2006/main">
+                    <a:graphicData uri="http://schemas.openxmlformats.org/drawingml/2006/picture">
+                      <pic:pic xmlns:pic="http://schemas.openxmlformats.org/drawingml/2006/picture">
+                        <pic:nvPicPr>
+                          <pic:cNvPr id="1" name=""/>
+                          <pic:cNvPicPr/>
+                        </pic:nvPicPr>
+                        <pic:blipFill>
+                          <a:blip r:embed="rId7"/>
+                          <a:stretch>
+                            <a:fillRect/>
+                          </a:stretch>
+                        </pic:blipFill>
+                        <pic:spPr>
+                          <a:xfrm>
+                            <a:off x="0" y="0"/>
+                            <a:ext cx="5048955" cy="457264"/>
+                          </a:xfrm>
+                          <a:prstGeom prst="rect">
+                            <a:avLst/>
+                          </a:prstGeom>
+                        </pic:spPr>
+                      </pic:pic>
+                    </a:graphicData>
+                  </a:graphic>
+                </wp:inline>
+              </w:drawing>
             </w:r>
           </w:p>
         </w:tc>
@@ -501,26 +540,45 @@
             </w:pPr>
             <w:r>
               <w:rPr>
-                <w:rFonts w:ascii="Times New Roman" w:hAnsi="Times New Roman" w:cs="Times New Roman" w:hint="eastAsia"/>
+                <w:rFonts w:ascii="Times New Roman" w:hAnsi="Times New Roman" w:cs="Times New Roman"/>
+                <w:noProof/>
                 <w:color w:val="BFBFBF" w:themeColor="background1" w:themeShade="BF"/>
               </w:rPr>
-              <w:t>(</w:t>
-            </w:r>
-            <w:proofErr w:type="gramStart"/>
-            <w:r>
-              <w:rPr>
-                <w:rFonts w:ascii="Times New Roman" w:hAnsi="Times New Roman" w:cs="Times New Roman"/>
-                <w:color w:val="BFBFBF" w:themeColor="background1" w:themeShade="BF"/>
-              </w:rPr>
-              <w:t>your</w:t>
-            </w:r>
-            <w:proofErr w:type="gramEnd"/>
-            <w:r>
-              <w:rPr>
-                <w:rFonts w:ascii="Times New Roman" w:hAnsi="Times New Roman" w:cs="Times New Roman"/>
-                <w:color w:val="BFBFBF" w:themeColor="background1" w:themeShade="BF"/>
-              </w:rPr>
-              <w:t xml:space="preserve"> simulation result)</w:t>
+              <w:drawing>
+                <wp:inline distT="0" distB="0" distL="0" distR="0" wp14:anchorId="2EB64241" wp14:editId="211885FE">
+                  <wp:extent cx="4972744" cy="552527"/>
+                  <wp:effectExtent l="0" t="0" r="0" b="0"/>
+                  <wp:docPr id="2" name="圖片 2"/>
+                  <wp:cNvGraphicFramePr>
+                    <a:graphicFrameLocks xmlns:a="http://schemas.openxmlformats.org/drawingml/2006/main" noChangeAspect="1"/>
+                  </wp:cNvGraphicFramePr>
+                  <a:graphic xmlns:a="http://schemas.openxmlformats.org/drawingml/2006/main">
+                    <a:graphicData uri="http://schemas.openxmlformats.org/drawingml/2006/picture">
+                      <pic:pic xmlns:pic="http://schemas.openxmlformats.org/drawingml/2006/picture">
+                        <pic:nvPicPr>
+                          <pic:cNvPr id="1" name=""/>
+                          <pic:cNvPicPr/>
+                        </pic:nvPicPr>
+                        <pic:blipFill>
+                          <a:blip r:embed="rId8"/>
+                          <a:stretch>
+                            <a:fillRect/>
+                          </a:stretch>
+                        </pic:blipFill>
+                        <pic:spPr>
+                          <a:xfrm>
+                            <a:off x="0" y="0"/>
+                            <a:ext cx="4972744" cy="552527"/>
+                          </a:xfrm>
+                          <a:prstGeom prst="rect">
+                            <a:avLst/>
+                          </a:prstGeom>
+                        </pic:spPr>
+                      </pic:pic>
+                    </a:graphicData>
+                  </a:graphic>
+                </wp:inline>
+              </w:drawing>
             </w:r>
           </w:p>
         </w:tc>
@@ -581,26 +639,45 @@
             </w:pPr>
             <w:r>
               <w:rPr>
-                <w:rFonts w:ascii="Times New Roman" w:hAnsi="Times New Roman" w:cs="Times New Roman" w:hint="eastAsia"/>
+                <w:rFonts w:ascii="Times New Roman" w:hAnsi="Times New Roman" w:cs="Times New Roman"/>
+                <w:noProof/>
                 <w:color w:val="BFBFBF" w:themeColor="background1" w:themeShade="BF"/>
               </w:rPr>
-              <w:t>(</w:t>
-            </w:r>
-            <w:proofErr w:type="gramStart"/>
-            <w:r>
-              <w:rPr>
-                <w:rFonts w:ascii="Times New Roman" w:hAnsi="Times New Roman" w:cs="Times New Roman"/>
-                <w:color w:val="BFBFBF" w:themeColor="background1" w:themeShade="BF"/>
-              </w:rPr>
-              <w:t>your</w:t>
-            </w:r>
-            <w:proofErr w:type="gramEnd"/>
-            <w:r>
-              <w:rPr>
-                <w:rFonts w:ascii="Times New Roman" w:hAnsi="Times New Roman" w:cs="Times New Roman"/>
-                <w:color w:val="BFBFBF" w:themeColor="background1" w:themeShade="BF"/>
-              </w:rPr>
-              <w:t xml:space="preserve"> simulation result)</w:t>
+              <w:drawing>
+                <wp:inline distT="0" distB="0" distL="0" distR="0" wp14:anchorId="31DDF078" wp14:editId="2A5EEBF5">
+                  <wp:extent cx="4906060" cy="419158"/>
+                  <wp:effectExtent l="0" t="0" r="8890" b="0"/>
+                  <wp:docPr id="3" name="圖片 3"/>
+                  <wp:cNvGraphicFramePr>
+                    <a:graphicFrameLocks xmlns:a="http://schemas.openxmlformats.org/drawingml/2006/main" noChangeAspect="1"/>
+                  </wp:cNvGraphicFramePr>
+                  <a:graphic xmlns:a="http://schemas.openxmlformats.org/drawingml/2006/main">
+                    <a:graphicData uri="http://schemas.openxmlformats.org/drawingml/2006/picture">
+                      <pic:pic xmlns:pic="http://schemas.openxmlformats.org/drawingml/2006/picture">
+                        <pic:nvPicPr>
+                          <pic:cNvPr id="1" name=""/>
+                          <pic:cNvPicPr/>
+                        </pic:nvPicPr>
+                        <pic:blipFill>
+                          <a:blip r:embed="rId9"/>
+                          <a:stretch>
+                            <a:fillRect/>
+                          </a:stretch>
+                        </pic:blipFill>
+                        <pic:spPr>
+                          <a:xfrm>
+                            <a:off x="0" y="0"/>
+                            <a:ext cx="4906060" cy="419158"/>
+                          </a:xfrm>
+                          <a:prstGeom prst="rect">
+                            <a:avLst/>
+                          </a:prstGeom>
+                        </pic:spPr>
+                      </pic:pic>
+                    </a:graphicData>
+                  </a:graphic>
+                </wp:inline>
+              </w:drawing>
             </w:r>
           </w:p>
         </w:tc>
@@ -662,26 +739,45 @@
             </w:pPr>
             <w:r>
               <w:rPr>
-                <w:rFonts w:ascii="Times New Roman" w:hAnsi="Times New Roman" w:cs="Times New Roman" w:hint="eastAsia"/>
+                <w:rFonts w:ascii="Times New Roman" w:hAnsi="Times New Roman" w:cs="Times New Roman"/>
+                <w:noProof/>
                 <w:color w:val="BFBFBF" w:themeColor="background1" w:themeShade="BF"/>
               </w:rPr>
-              <w:t>(</w:t>
-            </w:r>
-            <w:proofErr w:type="gramStart"/>
-            <w:r>
-              <w:rPr>
-                <w:rFonts w:ascii="Times New Roman" w:hAnsi="Times New Roman" w:cs="Times New Roman"/>
-                <w:color w:val="BFBFBF" w:themeColor="background1" w:themeShade="BF"/>
-              </w:rPr>
-              <w:t>your</w:t>
-            </w:r>
-            <w:proofErr w:type="gramEnd"/>
-            <w:r>
-              <w:rPr>
-                <w:rFonts w:ascii="Times New Roman" w:hAnsi="Times New Roman" w:cs="Times New Roman"/>
-                <w:color w:val="BFBFBF" w:themeColor="background1" w:themeShade="BF"/>
-              </w:rPr>
-              <w:t xml:space="preserve"> simulation result)</w:t>
+              <w:drawing>
+                <wp:inline distT="0" distB="0" distL="0" distR="0" wp14:anchorId="7FBF3AE1" wp14:editId="6642D939">
+                  <wp:extent cx="4906060" cy="504895"/>
+                  <wp:effectExtent l="0" t="0" r="8890" b="9525"/>
+                  <wp:docPr id="4" name="圖片 4"/>
+                  <wp:cNvGraphicFramePr>
+                    <a:graphicFrameLocks xmlns:a="http://schemas.openxmlformats.org/drawingml/2006/main" noChangeAspect="1"/>
+                  </wp:cNvGraphicFramePr>
+                  <a:graphic xmlns:a="http://schemas.openxmlformats.org/drawingml/2006/main">
+                    <a:graphicData uri="http://schemas.openxmlformats.org/drawingml/2006/picture">
+                      <pic:pic xmlns:pic="http://schemas.openxmlformats.org/drawingml/2006/picture">
+                        <pic:nvPicPr>
+                          <pic:cNvPr id="1" name=""/>
+                          <pic:cNvPicPr/>
+                        </pic:nvPicPr>
+                        <pic:blipFill>
+                          <a:blip r:embed="rId10"/>
+                          <a:stretch>
+                            <a:fillRect/>
+                          </a:stretch>
+                        </pic:blipFill>
+                        <pic:spPr>
+                          <a:xfrm>
+                            <a:off x="0" y="0"/>
+                            <a:ext cx="4906060" cy="504895"/>
+                          </a:xfrm>
+                          <a:prstGeom prst="rect">
+                            <a:avLst/>
+                          </a:prstGeom>
+                        </pic:spPr>
+                      </pic:pic>
+                    </a:graphicData>
+                  </a:graphic>
+                </wp:inline>
+              </w:drawing>
             </w:r>
           </w:p>
         </w:tc>
@@ -726,13 +822,438 @@
           </w:tcPr>
           <w:p>
             <w:pPr>
-              <w:rPr>
-                <w:rFonts w:ascii="Times New Roman" w:hAnsi="Times New Roman" w:cs="Times New Roman"/>
-                <w:color w:val="BFBFBF" w:themeColor="background1" w:themeShade="BF"/>
+              <w:pStyle w:val="a3"/>
+              <w:numPr>
+                <w:ilvl w:val="0"/>
+                <w:numId w:val="4"/>
+              </w:numPr>
+              <w:ind w:leftChars="0"/>
+              <w:rPr>
+                <w:rFonts w:ascii="Times New Roman" w:hAnsi="Times New Roman" w:cs="Times New Roman"/>
+                <w:color w:val="000000" w:themeColor="text1"/>
               </w:rPr>
             </w:pPr>
+            <w:r>
+              <w:rPr>
+                <w:rFonts w:ascii="Times New Roman" w:hAnsi="Times New Roman" w:cs="Times New Roman"/>
+                <w:color w:val="000000" w:themeColor="text1"/>
+              </w:rPr>
+              <w:t>MMS_4num.v</w:t>
+            </w:r>
+          </w:p>
+          <w:p>
+            <w:pPr>
+              <w:ind w:left="480"/>
+              <w:rPr>
+                <w:rFonts w:ascii="Times New Roman" w:hAnsi="Times New Roman" w:cs="Times New Roman"/>
+                <w:color w:val="000000" w:themeColor="text1"/>
+              </w:rPr>
+            </w:pPr>
+            <w:r>
+              <w:rPr>
+                <w:rFonts w:ascii="Times New Roman" w:hAnsi="Times New Roman" w:cs="Times New Roman" w:hint="eastAsia"/>
+                <w:color w:val="000000" w:themeColor="text1"/>
+              </w:rPr>
+              <w:t>先令兩個</w:t>
+            </w:r>
+            <w:r>
+              <w:rPr>
+                <w:rFonts w:ascii="Times New Roman" w:hAnsi="Times New Roman" w:cs="Times New Roman" w:hint="eastAsia"/>
+                <w:color w:val="000000" w:themeColor="text1"/>
+              </w:rPr>
+              <w:t>wire temp1</w:t>
+            </w:r>
+            <w:r>
+              <w:rPr>
+                <w:rFonts w:ascii="Times New Roman" w:hAnsi="Times New Roman" w:cs="Times New Roman" w:hint="eastAsia"/>
+                <w:color w:val="000000" w:themeColor="text1"/>
+              </w:rPr>
+              <w:t>以及</w:t>
+            </w:r>
+            <w:r>
+              <w:rPr>
+                <w:rFonts w:ascii="Times New Roman" w:hAnsi="Times New Roman" w:cs="Times New Roman" w:hint="eastAsia"/>
+                <w:color w:val="000000" w:themeColor="text1"/>
+              </w:rPr>
+              <w:t>temp2</w:t>
+            </w:r>
+            <w:r>
+              <w:rPr>
+                <w:rFonts w:ascii="Times New Roman" w:hAnsi="Times New Roman" w:cs="Times New Roman" w:hint="eastAsia"/>
+                <w:color w:val="000000" w:themeColor="text1"/>
+              </w:rPr>
+              <w:t>，接著透過</w:t>
+            </w:r>
+            <w:r>
+              <w:rPr>
+                <w:rFonts w:ascii="Times New Roman" w:hAnsi="Times New Roman" w:cs="Times New Roman" w:hint="eastAsia"/>
+                <w:color w:val="000000" w:themeColor="text1"/>
+              </w:rPr>
+              <w:t>assign</w:t>
+            </w:r>
+            <w:r>
+              <w:rPr>
+                <w:rFonts w:ascii="Times New Roman" w:hAnsi="Times New Roman" w:cs="Times New Roman" w:hint="eastAsia"/>
+                <w:color w:val="000000" w:themeColor="text1"/>
+              </w:rPr>
+              <w:t>先比較大小，再來才比較</w:t>
+            </w:r>
+            <w:r>
+              <w:rPr>
+                <w:rFonts w:ascii="Times New Roman" w:hAnsi="Times New Roman" w:cs="Times New Roman" w:hint="eastAsia"/>
+                <w:color w:val="000000" w:themeColor="text1"/>
+              </w:rPr>
+              <w:t>s</w:t>
+            </w:r>
+            <w:r>
+              <w:rPr>
+                <w:rFonts w:ascii="Times New Roman" w:hAnsi="Times New Roman" w:cs="Times New Roman"/>
+                <w:color w:val="000000" w:themeColor="text1"/>
+              </w:rPr>
+              <w:t>elect</w:t>
+            </w:r>
+            <w:r>
+              <w:rPr>
+                <w:rFonts w:ascii="Times New Roman" w:hAnsi="Times New Roman" w:cs="Times New Roman" w:hint="eastAsia"/>
+                <w:color w:val="000000" w:themeColor="text1"/>
+              </w:rPr>
+              <w:t>，以避免產生多餘大小比較器</w:t>
+            </w:r>
+            <w:r>
+              <w:rPr>
+                <w:rFonts w:ascii="Times New Roman" w:hAnsi="Times New Roman" w:cs="Times New Roman" w:hint="eastAsia"/>
+                <w:color w:val="000000" w:themeColor="text1"/>
+              </w:rPr>
+              <w:t>。</w:t>
+            </w:r>
+            <w:r>
+              <w:rPr>
+                <w:rFonts w:ascii="Times New Roman" w:hAnsi="Times New Roman" w:cs="Times New Roman" w:hint="eastAsia"/>
+                <w:color w:val="000000" w:themeColor="text1"/>
+              </w:rPr>
+              <w:t>可由下面截圖發現只使用</w:t>
+            </w:r>
+            <w:r>
+              <w:rPr>
+                <w:rFonts w:ascii="Times New Roman" w:hAnsi="Times New Roman" w:cs="Times New Roman" w:hint="eastAsia"/>
+                <w:color w:val="000000" w:themeColor="text1"/>
+              </w:rPr>
+              <w:t>3</w:t>
+            </w:r>
+            <w:r>
+              <w:rPr>
+                <w:rFonts w:ascii="Times New Roman" w:hAnsi="Times New Roman" w:cs="Times New Roman" w:hint="eastAsia"/>
+                <w:color w:val="000000" w:themeColor="text1"/>
+              </w:rPr>
+              <w:t>個</w:t>
+            </w:r>
+            <w:r>
+              <w:rPr>
+                <w:rFonts w:ascii="Times New Roman" w:hAnsi="Times New Roman" w:cs="Times New Roman" w:hint="eastAsia"/>
+                <w:color w:val="000000" w:themeColor="text1"/>
+              </w:rPr>
+              <w:t xml:space="preserve"> </w:t>
+            </w:r>
+            <w:r>
+              <w:rPr>
+                <w:rFonts w:ascii="Times New Roman" w:hAnsi="Times New Roman" w:cs="Times New Roman"/>
+                <w:color w:val="000000" w:themeColor="text1"/>
+              </w:rPr>
+              <w:t>”</w:t>
+            </w:r>
+            <w:r>
+              <w:rPr>
+                <w:rFonts w:ascii="Times New Roman" w:hAnsi="Times New Roman" w:cs="Times New Roman" w:hint="eastAsia"/>
+                <w:color w:val="000000" w:themeColor="text1"/>
+              </w:rPr>
+              <w:t>&gt;</w:t>
+            </w:r>
+            <w:r>
+              <w:rPr>
+                <w:rFonts w:ascii="Times New Roman" w:hAnsi="Times New Roman" w:cs="Times New Roman"/>
+                <w:color w:val="000000" w:themeColor="text1"/>
+              </w:rPr>
+              <w:t>”</w:t>
+            </w:r>
+            <w:r>
+              <w:rPr>
+                <w:rFonts w:ascii="Times New Roman" w:hAnsi="Times New Roman" w:cs="Times New Roman" w:hint="eastAsia"/>
+                <w:color w:val="000000" w:themeColor="text1"/>
+              </w:rPr>
+              <w:t>單元，如果是先比較</w:t>
+            </w:r>
+            <w:r>
+              <w:rPr>
+                <w:rFonts w:ascii="Times New Roman" w:hAnsi="Times New Roman" w:cs="Times New Roman" w:hint="eastAsia"/>
+                <w:color w:val="000000" w:themeColor="text1"/>
+              </w:rPr>
+              <w:t>s</w:t>
+            </w:r>
+            <w:r>
+              <w:rPr>
+                <w:rFonts w:ascii="Times New Roman" w:hAnsi="Times New Roman" w:cs="Times New Roman"/>
+                <w:color w:val="000000" w:themeColor="text1"/>
+              </w:rPr>
+              <w:t>elect</w:t>
+            </w:r>
+            <w:r>
+              <w:rPr>
+                <w:rFonts w:ascii="Times New Roman" w:hAnsi="Times New Roman" w:cs="Times New Roman" w:hint="eastAsia"/>
+                <w:color w:val="000000" w:themeColor="text1"/>
+              </w:rPr>
+              <w:t>才比較大於則會產生</w:t>
+            </w:r>
+            <w:r>
+              <w:rPr>
+                <w:rFonts w:ascii="Times New Roman" w:hAnsi="Times New Roman" w:cs="Times New Roman" w:hint="eastAsia"/>
+                <w:color w:val="000000" w:themeColor="text1"/>
+              </w:rPr>
+              <w:t>6</w:t>
+            </w:r>
+            <w:r>
+              <w:rPr>
+                <w:rFonts w:ascii="Times New Roman" w:hAnsi="Times New Roman" w:cs="Times New Roman" w:hint="eastAsia"/>
+                <w:color w:val="000000" w:themeColor="text1"/>
+              </w:rPr>
+              <w:t>個</w:t>
+            </w:r>
+            <w:r>
+              <w:rPr>
+                <w:rFonts w:ascii="Times New Roman" w:hAnsi="Times New Roman" w:cs="Times New Roman" w:hint="eastAsia"/>
+                <w:color w:val="000000" w:themeColor="text1"/>
+              </w:rPr>
+              <w:t xml:space="preserve"> </w:t>
+            </w:r>
+            <w:r>
+              <w:rPr>
+                <w:rFonts w:ascii="Times New Roman" w:hAnsi="Times New Roman" w:cs="Times New Roman"/>
+                <w:color w:val="000000" w:themeColor="text1"/>
+              </w:rPr>
+              <w:t>”</w:t>
+            </w:r>
+            <w:r>
+              <w:rPr>
+                <w:rFonts w:ascii="Times New Roman" w:hAnsi="Times New Roman" w:cs="Times New Roman" w:hint="eastAsia"/>
+                <w:color w:val="000000" w:themeColor="text1"/>
+              </w:rPr>
+              <w:t>&gt;</w:t>
+            </w:r>
+            <w:r>
+              <w:rPr>
+                <w:rFonts w:ascii="Times New Roman" w:hAnsi="Times New Roman" w:cs="Times New Roman"/>
+                <w:color w:val="000000" w:themeColor="text1"/>
+              </w:rPr>
+              <w:t>”</w:t>
+            </w:r>
+            <w:r>
+              <w:rPr>
+                <w:rFonts w:ascii="Times New Roman" w:hAnsi="Times New Roman" w:cs="Times New Roman" w:hint="eastAsia"/>
+                <w:color w:val="000000" w:themeColor="text1"/>
+              </w:rPr>
+              <w:t xml:space="preserve"> </w:t>
+            </w:r>
+            <w:r>
+              <w:rPr>
+                <w:rFonts w:ascii="Times New Roman" w:hAnsi="Times New Roman" w:cs="Times New Roman" w:hint="eastAsia"/>
+                <w:color w:val="000000" w:themeColor="text1"/>
+              </w:rPr>
+              <w:t>單元</w:t>
+            </w:r>
+            <w:r>
+              <w:rPr>
+                <w:rFonts w:ascii="Times New Roman" w:hAnsi="Times New Roman" w:cs="Times New Roman" w:hint="eastAsia"/>
+                <w:color w:val="000000" w:themeColor="text1"/>
+              </w:rPr>
+              <w:t>。</w:t>
+            </w:r>
+          </w:p>
+          <w:p>
+            <w:pPr>
+              <w:pStyle w:val="a3"/>
+              <w:numPr>
+                <w:ilvl w:val="0"/>
+                <w:numId w:val="4"/>
+              </w:numPr>
+              <w:ind w:leftChars="0"/>
+              <w:rPr>
+                <w:rFonts w:ascii="Times New Roman" w:hAnsi="Times New Roman" w:cs="Times New Roman"/>
+                <w:color w:val="000000" w:themeColor="text1"/>
+              </w:rPr>
+            </w:pPr>
+            <w:r>
+              <w:rPr>
+                <w:rFonts w:ascii="Times New Roman" w:hAnsi="Times New Roman" w:cs="Times New Roman"/>
+                <w:color w:val="000000" w:themeColor="text1"/>
+              </w:rPr>
+              <w:t>MMS_8num</w:t>
+            </w:r>
+            <w:r>
+              <w:rPr>
+                <w:rFonts w:ascii="Times New Roman" w:hAnsi="Times New Roman" w:cs="Times New Roman" w:hint="eastAsia"/>
+                <w:color w:val="000000" w:themeColor="text1"/>
+              </w:rPr>
+              <w:t>.</w:t>
+            </w:r>
+            <w:r>
+              <w:rPr>
+                <w:rFonts w:ascii="Times New Roman" w:hAnsi="Times New Roman" w:cs="Times New Roman"/>
+                <w:color w:val="000000" w:themeColor="text1"/>
+              </w:rPr>
+              <w:t>v</w:t>
+            </w:r>
+          </w:p>
+          <w:p>
+            <w:pPr>
+              <w:ind w:leftChars="200" w:left="480"/>
+              <w:rPr>
+                <w:rFonts w:ascii="Times New Roman" w:hAnsi="Times New Roman" w:cs="Times New Roman" w:hint="eastAsia"/>
+                <w:color w:val="000000" w:themeColor="text1"/>
+              </w:rPr>
+            </w:pPr>
+            <w:r>
+              <w:rPr>
+                <w:rFonts w:ascii="Times New Roman" w:hAnsi="Times New Roman" w:cs="Times New Roman"/>
+                <w:color w:val="000000" w:themeColor="text1"/>
+              </w:rPr>
+              <w:t>Include</w:t>
+            </w:r>
+            <w:r>
+              <w:rPr>
+                <w:rFonts w:ascii="Times New Roman" w:hAnsi="Times New Roman" w:cs="Times New Roman" w:hint="eastAsia"/>
+                <w:color w:val="000000" w:themeColor="text1"/>
+              </w:rPr>
+              <w:t>上面寫好的</w:t>
+            </w:r>
+            <w:r>
+              <w:rPr>
+                <w:rFonts w:ascii="Times New Roman" w:hAnsi="Times New Roman" w:cs="Times New Roman" w:hint="eastAsia"/>
+                <w:color w:val="000000" w:themeColor="text1"/>
+              </w:rPr>
+              <w:t>.v</w:t>
+            </w:r>
+            <w:r>
+              <w:rPr>
+                <w:rFonts w:ascii="Times New Roman" w:hAnsi="Times New Roman" w:cs="Times New Roman" w:hint="eastAsia"/>
+                <w:color w:val="000000" w:themeColor="text1"/>
+              </w:rPr>
+              <w:t>檔，再令兩個</w:t>
+            </w:r>
+            <w:r>
+              <w:rPr>
+                <w:rFonts w:ascii="Times New Roman" w:hAnsi="Times New Roman" w:cs="Times New Roman" w:hint="eastAsia"/>
+                <w:color w:val="000000" w:themeColor="text1"/>
+              </w:rPr>
+              <w:t>wire temp1</w:t>
+            </w:r>
+            <w:r>
+              <w:rPr>
+                <w:rFonts w:ascii="Times New Roman" w:hAnsi="Times New Roman" w:cs="Times New Roman" w:hint="eastAsia"/>
+                <w:color w:val="000000" w:themeColor="text1"/>
+              </w:rPr>
+              <w:t>以及</w:t>
+            </w:r>
+            <w:r>
+              <w:rPr>
+                <w:rFonts w:ascii="Times New Roman" w:hAnsi="Times New Roman" w:cs="Times New Roman" w:hint="eastAsia"/>
+                <w:color w:val="000000" w:themeColor="text1"/>
+              </w:rPr>
+              <w:t>temp2</w:t>
+            </w:r>
+            <w:r>
+              <w:rPr>
+                <w:rFonts w:ascii="Times New Roman" w:hAnsi="Times New Roman" w:cs="Times New Roman" w:hint="eastAsia"/>
+                <w:color w:val="000000" w:themeColor="text1"/>
+              </w:rPr>
+              <w:t>，一樣先</w:t>
+            </w:r>
+            <w:r>
+              <w:rPr>
+                <w:rFonts w:ascii="Times New Roman" w:hAnsi="Times New Roman" w:cs="Times New Roman" w:hint="eastAsia"/>
+                <w:color w:val="000000" w:themeColor="text1"/>
+              </w:rPr>
+              <w:t>透過</w:t>
+            </w:r>
+            <w:r>
+              <w:rPr>
+                <w:rFonts w:ascii="Times New Roman" w:hAnsi="Times New Roman" w:cs="Times New Roman" w:hint="eastAsia"/>
+                <w:color w:val="000000" w:themeColor="text1"/>
+              </w:rPr>
+              <w:t>assign</w:t>
+            </w:r>
+            <w:r>
+              <w:rPr>
+                <w:rFonts w:ascii="Times New Roman" w:hAnsi="Times New Roman" w:cs="Times New Roman" w:hint="eastAsia"/>
+                <w:color w:val="000000" w:themeColor="text1"/>
+              </w:rPr>
+              <w:t>先比較大小，再來才比較</w:t>
+            </w:r>
+            <w:r>
+              <w:rPr>
+                <w:rFonts w:ascii="Times New Roman" w:hAnsi="Times New Roman" w:cs="Times New Roman" w:hint="eastAsia"/>
+                <w:color w:val="000000" w:themeColor="text1"/>
+              </w:rPr>
+              <w:t>s</w:t>
+            </w:r>
+            <w:r>
+              <w:rPr>
+                <w:rFonts w:ascii="Times New Roman" w:hAnsi="Times New Roman" w:cs="Times New Roman"/>
+                <w:color w:val="000000" w:themeColor="text1"/>
+              </w:rPr>
+              <w:t>elect</w:t>
+            </w:r>
+            <w:r>
+              <w:rPr>
+                <w:rFonts w:ascii="Times New Roman" w:hAnsi="Times New Roman" w:cs="Times New Roman" w:hint="eastAsia"/>
+                <w:color w:val="000000" w:themeColor="text1"/>
+              </w:rPr>
+              <w:t>。</w:t>
+            </w:r>
+            <w:r>
+              <w:rPr>
+                <w:rFonts w:ascii="Times New Roman" w:hAnsi="Times New Roman" w:cs="Times New Roman"/>
+                <w:color w:val="000000" w:themeColor="text1"/>
+              </w:rPr>
+              <w:lastRenderedPageBreak/>
+              <w:drawing>
+                <wp:inline distT="0" distB="0" distL="0" distR="0" wp14:anchorId="0206E15B" wp14:editId="0CA77220">
+                  <wp:extent cx="4724952" cy="1887478"/>
+                  <wp:effectExtent l="0" t="0" r="0" b="0"/>
+                  <wp:docPr id="5" name="圖片 5"/>
+                  <wp:cNvGraphicFramePr>
+                    <a:graphicFrameLocks xmlns:a="http://schemas.openxmlformats.org/drawingml/2006/main" noChangeAspect="1"/>
+                  </wp:cNvGraphicFramePr>
+                  <a:graphic xmlns:a="http://schemas.openxmlformats.org/drawingml/2006/main">
+                    <a:graphicData uri="http://schemas.openxmlformats.org/drawingml/2006/picture">
+                      <pic:pic xmlns:pic="http://schemas.openxmlformats.org/drawingml/2006/picture">
+                        <pic:nvPicPr>
+                          <pic:cNvPr id="1" name=""/>
+                          <pic:cNvPicPr/>
+                        </pic:nvPicPr>
+                        <pic:blipFill>
+                          <a:blip r:embed="rId11"/>
+                          <a:stretch>
+                            <a:fillRect/>
+                          </a:stretch>
+                        </pic:blipFill>
+                        <pic:spPr>
+                          <a:xfrm>
+                            <a:off x="0" y="0"/>
+                            <a:ext cx="4760967" cy="1901865"/>
+                          </a:xfrm>
+                          <a:prstGeom prst="rect">
+                            <a:avLst/>
+                          </a:prstGeom>
+                        </pic:spPr>
+                      </pic:pic>
+                    </a:graphicData>
+                  </a:graphic>
+                </wp:inline>
+              </w:drawing>
+            </w:r>
           </w:p>
         </w:tc>
+        <w:bookmarkStart w:id="0" w:name="_GoBack"/>
+        <w:bookmarkEnd w:id="0"/>
       </w:tr>
     </w:tbl>
     <w:p>
@@ -753,7 +1274,7 @@
 </file>
 
 <file path=word/endnotes.xml><?xml version="1.0" encoding="utf-8"?>
-<w:endnotes xmlns:wpc="http://schemas.microsoft.com/office/word/2010/wordprocessingCanvas" xmlns:cx="http://schemas.microsoft.com/office/drawing/2014/chartex" xmlns:cx1="http://schemas.microsoft.com/office/drawing/2015/9/8/chartex" xmlns:cx2="http://schemas.microsoft.com/office/drawing/2015/10/21/chartex" xmlns:cx3="http://schemas.microsoft.com/office/drawing/2016/5/9/chartex" xmlns:cx4="http://schemas.microsoft.com/office/drawing/2016/5/10/chartex" xmlns:cx5="http://schemas.microsoft.com/office/drawing/2016/5/11/chartex" xmlns:cx6="http://schemas.microsoft.com/office/drawing/2016/5/12/chartex" xmlns:cx7="http://schemas.microsoft.com/office/drawing/2016/5/13/chartex" xmlns:cx8="http://schemas.microsoft.com/office/drawing/2016/5/14/chartex" xmlns:mc="http://schemas.openxmlformats.org/markup-compatibility/2006" xmlns:aink="http://schemas.microsoft.com/office/drawing/2016/ink" xmlns:am3d="http://schemas.microsoft.com/office/drawing/2017/model3d" xmlns:o="urn:schemas-microsoft-com:office:office" xmlns:oel="http://schemas.microsoft.com/office/2019/extlst" xmlns:r="http://schemas.openxmlformats.org/officeDocument/2006/relationships" xmlns:m="http://schemas.openxmlformats.org/officeDocument/2006/math" xmlns:v="urn:schemas-microsoft-com:vml" xmlns:wp14="http://schemas.microsoft.com/office/word/2010/wordprocessingDrawing" xmlns:wp="http://schemas.openxmlformats.org/drawingml/2006/wordprocessingDrawing" xmlns:w10="urn:schemas-microsoft-com:office:word" xmlns:w="http://schemas.openxmlformats.org/wordprocessingml/2006/main" xmlns:w14="http://schemas.microsoft.com/office/word/2010/wordml" xmlns:w15="http://schemas.microsoft.com/office/word/2012/wordml" xmlns:w16cex="http://schemas.microsoft.com/office/word/2018/wordml/cex" xmlns:w16cid="http://schemas.microsoft.com/office/word/2016/wordml/cid" xmlns:w16="http://schemas.microsoft.com/office/word/2018/wordml" xmlns:w16sdtdh="http://schemas.microsoft.com/office/word/2020/wordml/sdtdatahash" xmlns:w16se="http://schemas.microsoft.com/office/word/2015/wordml/symex" xmlns:wpg="http://schemas.microsoft.com/office/word/2010/wordprocessingGroup" xmlns:wpi="http://schemas.microsoft.com/office/word/2010/wordprocessingInk" xmlns:wne="http://schemas.microsoft.com/office/word/2006/wordml" xmlns:wps="http://schemas.microsoft.com/office/word/2010/wordprocessingShape" mc:Ignorable="w14 w15 w16se w16cid w16 w16cex w16sdtdh wp14">
+<w:endnotes xmlns:wpc="http://schemas.microsoft.com/office/word/2010/wordprocessingCanvas" xmlns:cx="http://schemas.microsoft.com/office/drawing/2014/chartex" xmlns:mc="http://schemas.openxmlformats.org/markup-compatibility/2006" xmlns:o="urn:schemas-microsoft-com:office:office" xmlns:r="http://schemas.openxmlformats.org/officeDocument/2006/relationships" xmlns:m="http://schemas.openxmlformats.org/officeDocument/2006/math" xmlns:v="urn:schemas-microsoft-com:vml" xmlns:wp14="http://schemas.microsoft.com/office/word/2010/wordprocessingDrawing" xmlns:wp="http://schemas.openxmlformats.org/drawingml/2006/wordprocessingDrawing" xmlns:w10="urn:schemas-microsoft-com:office:word" xmlns:w="http://schemas.openxmlformats.org/wordprocessingml/2006/main" xmlns:w14="http://schemas.microsoft.com/office/word/2010/wordml" xmlns:w15="http://schemas.microsoft.com/office/word/2012/wordml" xmlns:w16se="http://schemas.microsoft.com/office/word/2015/wordml/symex" xmlns:wpg="http://schemas.microsoft.com/office/word/2010/wordprocessingGroup" xmlns:wpi="http://schemas.microsoft.com/office/word/2010/wordprocessingInk" xmlns:wne="http://schemas.microsoft.com/office/word/2006/wordml" xmlns:wps="http://schemas.microsoft.com/office/word/2010/wordprocessingShape" mc:Ignorable="w14 w15 w16se wp14">
   <w:endnote w:type="separator" w:id="-1">
     <w:p>
       <w:r>
@@ -772,7 +1293,7 @@
 </file>
 
 <file path=word/footnotes.xml><?xml version="1.0" encoding="utf-8"?>
-<w:footnotes xmlns:wpc="http://schemas.microsoft.com/office/word/2010/wordprocessingCanvas" xmlns:cx="http://schemas.microsoft.com/office/drawing/2014/chartex" xmlns:cx1="http://schemas.microsoft.com/office/drawing/2015/9/8/chartex" xmlns:cx2="http://schemas.microsoft.com/office/drawing/2015/10/21/chartex" xmlns:cx3="http://schemas.microsoft.com/office/drawing/2016/5/9/chartex" xmlns:cx4="http://schemas.microsoft.com/office/drawing/2016/5/10/chartex" xmlns:cx5="http://schemas.microsoft.com/office/drawing/2016/5/11/chartex" xmlns:cx6="http://schemas.microsoft.com/office/drawing/2016/5/12/chartex" xmlns:cx7="http://schemas.microsoft.com/office/drawing/2016/5/13/chartex" xmlns:cx8="http://schemas.microsoft.com/office/drawing/2016/5/14/chartex" xmlns:mc="http://schemas.openxmlformats.org/markup-compatibility/2006" xmlns:aink="http://schemas.microsoft.com/office/drawing/2016/ink" xmlns:am3d="http://schemas.microsoft.com/office/drawing/2017/model3d" xmlns:o="urn:schemas-microsoft-com:office:office" xmlns:oel="http://schemas.microsoft.com/office/2019/extlst" xmlns:r="http://schemas.openxmlformats.org/officeDocument/2006/relationships" xmlns:m="http://schemas.openxmlformats.org/officeDocument/2006/math" xmlns:v="urn:schemas-microsoft-com:vml" xmlns:wp14="http://schemas.microsoft.com/office/word/2010/wordprocessingDrawing" xmlns:wp="http://schemas.openxmlformats.org/drawingml/2006/wordprocessingDrawing" xmlns:w10="urn:schemas-microsoft-com:office:word" xmlns:w="http://schemas.openxmlformats.org/wordprocessingml/2006/main" xmlns:w14="http://schemas.microsoft.com/office/word/2010/wordml" xmlns:w15="http://schemas.microsoft.com/office/word/2012/wordml" xmlns:w16cex="http://schemas.microsoft.com/office/word/2018/wordml/cex" xmlns:w16cid="http://schemas.microsoft.com/office/word/2016/wordml/cid" xmlns:w16="http://schemas.microsoft.com/office/word/2018/wordml" xmlns:w16sdtdh="http://schemas.microsoft.com/office/word/2020/wordml/sdtdatahash" xmlns:w16se="http://schemas.microsoft.com/office/word/2015/wordml/symex" xmlns:wpg="http://schemas.microsoft.com/office/word/2010/wordprocessingGroup" xmlns:wpi="http://schemas.microsoft.com/office/word/2010/wordprocessingInk" xmlns:wne="http://schemas.microsoft.com/office/word/2006/wordml" xmlns:wps="http://schemas.microsoft.com/office/word/2010/wordprocessingShape" mc:Ignorable="w14 w15 w16se w16cid w16 w16cex w16sdtdh wp14">
+<w:footnotes xmlns:wpc="http://schemas.microsoft.com/office/word/2010/wordprocessingCanvas" xmlns:cx="http://schemas.microsoft.com/office/drawing/2014/chartex" xmlns:mc="http://schemas.openxmlformats.org/markup-compatibility/2006" xmlns:o="urn:schemas-microsoft-com:office:office" xmlns:r="http://schemas.openxmlformats.org/officeDocument/2006/relationships" xmlns:m="http://schemas.openxmlformats.org/officeDocument/2006/math" xmlns:v="urn:schemas-microsoft-com:vml" xmlns:wp14="http://schemas.microsoft.com/office/word/2010/wordprocessingDrawing" xmlns:wp="http://schemas.openxmlformats.org/drawingml/2006/wordprocessingDrawing" xmlns:w10="urn:schemas-microsoft-com:office:word" xmlns:w="http://schemas.openxmlformats.org/wordprocessingml/2006/main" xmlns:w14="http://schemas.microsoft.com/office/word/2010/wordml" xmlns:w15="http://schemas.microsoft.com/office/word/2012/wordml" xmlns:w16se="http://schemas.microsoft.com/office/word/2015/wordml/symex" xmlns:wpg="http://schemas.microsoft.com/office/word/2010/wordprocessingGroup" xmlns:wpi="http://schemas.microsoft.com/office/word/2010/wordprocessingInk" xmlns:wne="http://schemas.microsoft.com/office/word/2006/wordml" xmlns:wps="http://schemas.microsoft.com/office/word/2010/wordprocessingShape" mc:Ignorable="w14 w15 w16se wp14">
   <w:footnote w:type="separator" w:id="-1">
     <w:p>
       <w:r>
@@ -791,8 +1312,235 @@
 </file>
 
 <file path=word/numbering.xml><?xml version="1.0" encoding="utf-8"?>
-<w:numbering xmlns:wpc="http://schemas.microsoft.com/office/word/2010/wordprocessingCanvas" xmlns:cx="http://schemas.microsoft.com/office/drawing/2014/chartex" xmlns:cx1="http://schemas.microsoft.com/office/drawing/2015/9/8/chartex" xmlns:cx2="http://schemas.microsoft.com/office/drawing/2015/10/21/chartex" xmlns:cx3="http://schemas.microsoft.com/office/drawing/2016/5/9/chartex" xmlns:cx4="http://schemas.microsoft.com/office/drawing/2016/5/10/chartex" xmlns:cx5="http://schemas.microsoft.com/office/drawing/2016/5/11/chartex" xmlns:cx6="http://schemas.microsoft.com/office/drawing/2016/5/12/chartex" xmlns:cx7="http://schemas.microsoft.com/office/drawing/2016/5/13/chartex" xmlns:cx8="http://schemas.microsoft.com/office/drawing/2016/5/14/chartex" xmlns:mc="http://schemas.openxmlformats.org/markup-compatibility/2006" xmlns:aink="http://schemas.microsoft.com/office/drawing/2016/ink" xmlns:am3d="http://schemas.microsoft.com/office/drawing/2017/model3d" xmlns:o="urn:schemas-microsoft-com:office:office" xmlns:oel="http://schemas.microsoft.com/office/2019/extlst" xmlns:r="http://schemas.openxmlformats.org/officeDocument/2006/relationships" xmlns:m="http://schemas.openxmlformats.org/officeDocument/2006/math" xmlns:v="urn:schemas-microsoft-com:vml" xmlns:wp14="http://schemas.microsoft.com/office/word/2010/wordprocessingDrawing" xmlns:wp="http://schemas.openxmlformats.org/drawingml/2006/wordprocessingDrawing" xmlns:w10="urn:schemas-microsoft-com:office:word" xmlns:w="http://schemas.openxmlformats.org/wordprocessingml/2006/main" xmlns:w14="http://schemas.microsoft.com/office/word/2010/wordml" xmlns:w15="http://schemas.microsoft.com/office/word/2012/wordml" xmlns:w16cex="http://schemas.microsoft.com/office/word/2018/wordml/cex" xmlns:w16cid="http://schemas.microsoft.com/office/word/2016/wordml/cid" xmlns:w16="http://schemas.microsoft.com/office/word/2018/wordml" xmlns:w16sdtdh="http://schemas.microsoft.com/office/word/2020/wordml/sdtdatahash" xmlns:w16se="http://schemas.microsoft.com/office/word/2015/wordml/symex" xmlns:wpg="http://schemas.microsoft.com/office/word/2010/wordprocessingGroup" xmlns:wpi="http://schemas.microsoft.com/office/word/2010/wordprocessingInk" xmlns:wne="http://schemas.microsoft.com/office/word/2006/wordml" xmlns:wps="http://schemas.microsoft.com/office/word/2010/wordprocessingShape" mc:Ignorable="w14 w15 w16se w16cid w16 w16cex w16sdtdh wp14">
+<w:numbering xmlns:wpc="http://schemas.microsoft.com/office/word/2010/wordprocessingCanvas" xmlns:cx="http://schemas.microsoft.com/office/drawing/2014/chartex" xmlns:mc="http://schemas.openxmlformats.org/markup-compatibility/2006" xmlns:o="urn:schemas-microsoft-com:office:office" xmlns:r="http://schemas.openxmlformats.org/officeDocument/2006/relationships" xmlns:m="http://schemas.openxmlformats.org/officeDocument/2006/math" xmlns:v="urn:schemas-microsoft-com:vml" xmlns:wp14="http://schemas.microsoft.com/office/word/2010/wordprocessingDrawing" xmlns:wp="http://schemas.openxmlformats.org/drawingml/2006/wordprocessingDrawing" xmlns:w10="urn:schemas-microsoft-com:office:word" xmlns:w="http://schemas.openxmlformats.org/wordprocessingml/2006/main" xmlns:w14="http://schemas.microsoft.com/office/word/2010/wordml" xmlns:w15="http://schemas.microsoft.com/office/word/2012/wordml" xmlns:w16se="http://schemas.microsoft.com/office/word/2015/wordml/symex" xmlns:wpg="http://schemas.microsoft.com/office/word/2010/wordprocessingGroup" xmlns:wpi="http://schemas.microsoft.com/office/word/2010/wordprocessingInk" xmlns:wne="http://schemas.microsoft.com/office/word/2006/wordml" xmlns:wps="http://schemas.microsoft.com/office/word/2010/wordprocessingShape" mc:Ignorable="w14 w15 w16se wp14">
   <w:abstractNum w:abstractNumId="0" w15:restartNumberingAfterBreak="0">
+    <w:nsid w:val="2F307238"/>
+    <w:multiLevelType w:val="hybridMultilevel"/>
+    <w:tmpl w:val="C14E6330"/>
+    <w:lvl w:ilvl="0" w:tplc="251618D4">
+      <w:start w:val="1"/>
+      <w:numFmt w:val="bullet"/>
+      <w:lvlText w:val=""/>
+      <w:lvlJc w:val="left"/>
+      <w:pPr>
+        <w:ind w:left="480" w:hanging="480"/>
+      </w:pPr>
+      <w:rPr>
+        <w:rFonts w:ascii="Wingdings" w:hAnsi="Wingdings" w:hint="default"/>
+        <w:color w:val="000000" w:themeColor="text1"/>
+      </w:rPr>
+    </w:lvl>
+    <w:lvl w:ilvl="1" w:tplc="04090003">
+      <w:start w:val="1"/>
+      <w:numFmt w:val="bullet"/>
+      <w:lvlText w:val=""/>
+      <w:lvlJc w:val="left"/>
+      <w:pPr>
+        <w:ind w:left="960" w:hanging="480"/>
+      </w:pPr>
+      <w:rPr>
+        <w:rFonts w:ascii="Wingdings" w:hAnsi="Wingdings" w:hint="default"/>
+      </w:rPr>
+    </w:lvl>
+    <w:lvl w:ilvl="2" w:tplc="04090005" w:tentative="1">
+      <w:start w:val="1"/>
+      <w:numFmt w:val="bullet"/>
+      <w:lvlText w:val=""/>
+      <w:lvlJc w:val="left"/>
+      <w:pPr>
+        <w:ind w:left="1440" w:hanging="480"/>
+      </w:pPr>
+      <w:rPr>
+        <w:rFonts w:ascii="Wingdings" w:hAnsi="Wingdings" w:hint="default"/>
+      </w:rPr>
+    </w:lvl>
+    <w:lvl w:ilvl="3" w:tplc="04090001" w:tentative="1">
+      <w:start w:val="1"/>
+      <w:numFmt w:val="bullet"/>
+      <w:lvlText w:val=""/>
+      <w:lvlJc w:val="left"/>
+      <w:pPr>
+        <w:ind w:left="1920" w:hanging="480"/>
+      </w:pPr>
+      <w:rPr>
+        <w:rFonts w:ascii="Wingdings" w:hAnsi="Wingdings" w:hint="default"/>
+      </w:rPr>
+    </w:lvl>
+    <w:lvl w:ilvl="4" w:tplc="04090003" w:tentative="1">
+      <w:start w:val="1"/>
+      <w:numFmt w:val="bullet"/>
+      <w:lvlText w:val=""/>
+      <w:lvlJc w:val="left"/>
+      <w:pPr>
+        <w:ind w:left="2400" w:hanging="480"/>
+      </w:pPr>
+      <w:rPr>
+        <w:rFonts w:ascii="Wingdings" w:hAnsi="Wingdings" w:hint="default"/>
+      </w:rPr>
+    </w:lvl>
+    <w:lvl w:ilvl="5" w:tplc="04090005" w:tentative="1">
+      <w:start w:val="1"/>
+      <w:numFmt w:val="bullet"/>
+      <w:lvlText w:val=""/>
+      <w:lvlJc w:val="left"/>
+      <w:pPr>
+        <w:ind w:left="2880" w:hanging="480"/>
+      </w:pPr>
+      <w:rPr>
+        <w:rFonts w:ascii="Wingdings" w:hAnsi="Wingdings" w:hint="default"/>
+      </w:rPr>
+    </w:lvl>
+    <w:lvl w:ilvl="6" w:tplc="04090001" w:tentative="1">
+      <w:start w:val="1"/>
+      <w:numFmt w:val="bullet"/>
+      <w:lvlText w:val=""/>
+      <w:lvlJc w:val="left"/>
+      <w:pPr>
+        <w:ind w:left="3360" w:hanging="480"/>
+      </w:pPr>
+      <w:rPr>
+        <w:rFonts w:ascii="Wingdings" w:hAnsi="Wingdings" w:hint="default"/>
+      </w:rPr>
+    </w:lvl>
+    <w:lvl w:ilvl="7" w:tplc="04090003" w:tentative="1">
+      <w:start w:val="1"/>
+      <w:numFmt w:val="bullet"/>
+      <w:lvlText w:val=""/>
+      <w:lvlJc w:val="left"/>
+      <w:pPr>
+        <w:ind w:left="3840" w:hanging="480"/>
+      </w:pPr>
+      <w:rPr>
+        <w:rFonts w:ascii="Wingdings" w:hAnsi="Wingdings" w:hint="default"/>
+      </w:rPr>
+    </w:lvl>
+    <w:lvl w:ilvl="8" w:tplc="04090005" w:tentative="1">
+      <w:start w:val="1"/>
+      <w:numFmt w:val="bullet"/>
+      <w:lvlText w:val=""/>
+      <w:lvlJc w:val="left"/>
+      <w:pPr>
+        <w:ind w:left="4320" w:hanging="480"/>
+      </w:pPr>
+      <w:rPr>
+        <w:rFonts w:ascii="Wingdings" w:hAnsi="Wingdings" w:hint="default"/>
+      </w:rPr>
+    </w:lvl>
+  </w:abstractNum>
+  <w:abstractNum w:abstractNumId="1" w15:restartNumberingAfterBreak="0">
+    <w:nsid w:val="36CE314E"/>
+    <w:multiLevelType w:val="hybridMultilevel"/>
+    <w:tmpl w:val="7680852C"/>
+    <w:lvl w:ilvl="0" w:tplc="04090001">
+      <w:start w:val="1"/>
+      <w:numFmt w:val="bullet"/>
+      <w:lvlText w:val=""/>
+      <w:lvlJc w:val="left"/>
+      <w:pPr>
+        <w:ind w:left="480" w:hanging="480"/>
+      </w:pPr>
+      <w:rPr>
+        <w:rFonts w:ascii="Wingdings" w:hAnsi="Wingdings" w:hint="default"/>
+      </w:rPr>
+    </w:lvl>
+    <w:lvl w:ilvl="1" w:tplc="04090003" w:tentative="1">
+      <w:start w:val="1"/>
+      <w:numFmt w:val="bullet"/>
+      <w:lvlText w:val=""/>
+      <w:lvlJc w:val="left"/>
+      <w:pPr>
+        <w:ind w:left="960" w:hanging="480"/>
+      </w:pPr>
+      <w:rPr>
+        <w:rFonts w:ascii="Wingdings" w:hAnsi="Wingdings" w:hint="default"/>
+      </w:rPr>
+    </w:lvl>
+    <w:lvl w:ilvl="2" w:tplc="04090005" w:tentative="1">
+      <w:start w:val="1"/>
+      <w:numFmt w:val="bullet"/>
+      <w:lvlText w:val=""/>
+      <w:lvlJc w:val="left"/>
+      <w:pPr>
+        <w:ind w:left="1440" w:hanging="480"/>
+      </w:pPr>
+      <w:rPr>
+        <w:rFonts w:ascii="Wingdings" w:hAnsi="Wingdings" w:hint="default"/>
+      </w:rPr>
+    </w:lvl>
+    <w:lvl w:ilvl="3" w:tplc="04090001" w:tentative="1">
+      <w:start w:val="1"/>
+      <w:numFmt w:val="bullet"/>
+      <w:lvlText w:val=""/>
+      <w:lvlJc w:val="left"/>
+      <w:pPr>
+        <w:ind w:left="1920" w:hanging="480"/>
+      </w:pPr>
+      <w:rPr>
+        <w:rFonts w:ascii="Wingdings" w:hAnsi="Wingdings" w:hint="default"/>
+      </w:rPr>
+    </w:lvl>
+    <w:lvl w:ilvl="4" w:tplc="04090003" w:tentative="1">
+      <w:start w:val="1"/>
+      <w:numFmt w:val="bullet"/>
+      <w:lvlText w:val=""/>
+      <w:lvlJc w:val="left"/>
+      <w:pPr>
+        <w:ind w:left="2400" w:hanging="480"/>
+      </w:pPr>
+      <w:rPr>
+        <w:rFonts w:ascii="Wingdings" w:hAnsi="Wingdings" w:hint="default"/>
+      </w:rPr>
+    </w:lvl>
+    <w:lvl w:ilvl="5" w:tplc="04090005" w:tentative="1">
+      <w:start w:val="1"/>
+      <w:numFmt w:val="bullet"/>
+      <w:lvlText w:val=""/>
+      <w:lvlJc w:val="left"/>
+      <w:pPr>
+        <w:ind w:left="2880" w:hanging="480"/>
+      </w:pPr>
+      <w:rPr>
+        <w:rFonts w:ascii="Wingdings" w:hAnsi="Wingdings" w:hint="default"/>
+      </w:rPr>
+    </w:lvl>
+    <w:lvl w:ilvl="6" w:tplc="04090001" w:tentative="1">
+      <w:start w:val="1"/>
+      <w:numFmt w:val="bullet"/>
+      <w:lvlText w:val=""/>
+      <w:lvlJc w:val="left"/>
+      <w:pPr>
+        <w:ind w:left="3360" w:hanging="480"/>
+      </w:pPr>
+      <w:rPr>
+        <w:rFonts w:ascii="Wingdings" w:hAnsi="Wingdings" w:hint="default"/>
+      </w:rPr>
+    </w:lvl>
+    <w:lvl w:ilvl="7" w:tplc="04090003" w:tentative="1">
+      <w:start w:val="1"/>
+      <w:numFmt w:val="bullet"/>
+      <w:lvlText w:val=""/>
+      <w:lvlJc w:val="left"/>
+      <w:pPr>
+        <w:ind w:left="3840" w:hanging="480"/>
+      </w:pPr>
+      <w:rPr>
+        <w:rFonts w:ascii="Wingdings" w:hAnsi="Wingdings" w:hint="default"/>
+      </w:rPr>
+    </w:lvl>
+    <w:lvl w:ilvl="8" w:tplc="04090005" w:tentative="1">
+      <w:start w:val="1"/>
+      <w:numFmt w:val="bullet"/>
+      <w:lvlText w:val=""/>
+      <w:lvlJc w:val="left"/>
+      <w:pPr>
+        <w:ind w:left="4320" w:hanging="480"/>
+      </w:pPr>
+      <w:rPr>
+        <w:rFonts w:ascii="Wingdings" w:hAnsi="Wingdings" w:hint="default"/>
+      </w:rPr>
+    </w:lvl>
+  </w:abstractNum>
+  <w:abstractNum w:abstractNumId="2" w15:restartNumberingAfterBreak="0">
     <w:nsid w:val="5D0D002A"/>
     <w:multiLevelType w:val="multilevel"/>
     <w:tmpl w:val="627CB4CE"/>
@@ -887,7 +1635,7 @@
       </w:pPr>
     </w:lvl>
   </w:abstractNum>
-  <w:abstractNum w:abstractNumId="1" w15:restartNumberingAfterBreak="0">
+  <w:abstractNum w:abstractNumId="3" w15:restartNumberingAfterBreak="0">
     <w:nsid w:val="7CC442B3"/>
     <w:multiLevelType w:val="multilevel"/>
     <w:tmpl w:val="0A629B04"/>
@@ -1001,17 +1749,23 @@
       </w:pPr>
     </w:lvl>
   </w:abstractNum>
-  <w:num w:numId="1" w16cid:durableId="7490272">
+  <w:num w:numId="1">
+    <w:abstractNumId w:val="2"/>
+  </w:num>
+  <w:num w:numId="2">
+    <w:abstractNumId w:val="3"/>
+  </w:num>
+  <w:num w:numId="3">
+    <w:abstractNumId w:val="1"/>
+  </w:num>
+  <w:num w:numId="4">
     <w:abstractNumId w:val="0"/>
-  </w:num>
-  <w:num w:numId="2" w16cid:durableId="1696492118">
-    <w:abstractNumId w:val="1"/>
   </w:num>
 </w:numbering>
 </file>
 
 <file path=word/styles.xml><?xml version="1.0" encoding="utf-8"?>
-<w:styles xmlns:mc="http://schemas.openxmlformats.org/markup-compatibility/2006" xmlns:r="http://schemas.openxmlformats.org/officeDocument/2006/relationships" xmlns:w="http://schemas.openxmlformats.org/wordprocessingml/2006/main" xmlns:w14="http://schemas.microsoft.com/office/word/2010/wordml" xmlns:w15="http://schemas.microsoft.com/office/word/2012/wordml" xmlns:w16cex="http://schemas.microsoft.com/office/word/2018/wordml/cex" xmlns:w16cid="http://schemas.microsoft.com/office/word/2016/wordml/cid" xmlns:w16="http://schemas.microsoft.com/office/word/2018/wordml" xmlns:w16sdtdh="http://schemas.microsoft.com/office/word/2020/wordml/sdtdatahash" xmlns:w16se="http://schemas.microsoft.com/office/word/2015/wordml/symex" mc:Ignorable="w14 w15 w16se w16cid w16 w16cex w16sdtdh">
+<w:styles xmlns:mc="http://schemas.openxmlformats.org/markup-compatibility/2006" xmlns:r="http://schemas.openxmlformats.org/officeDocument/2006/relationships" xmlns:w="http://schemas.openxmlformats.org/wordprocessingml/2006/main" xmlns:w14="http://schemas.microsoft.com/office/word/2010/wordml" xmlns:w15="http://schemas.microsoft.com/office/word/2012/wordml" xmlns:w16se="http://schemas.microsoft.com/office/word/2015/wordml/symex" mc:Ignorable="w14 w15 w16se">
   <w:docDefaults>
     <w:rPrDefault>
       <w:rPr>
@@ -1024,7 +1778,7 @@
     </w:rPrDefault>
     <w:pPrDefault/>
   </w:docDefaults>
-  <w:latentStyles w:defLockedState="0" w:defUIPriority="99" w:defSemiHidden="0" w:defUnhideWhenUsed="0" w:defQFormat="0" w:count="376">
+  <w:latentStyles w:defLockedState="0" w:defUIPriority="99" w:defSemiHidden="0" w:defUnhideWhenUsed="0" w:defQFormat="0" w:count="371">
     <w:lsdException w:name="Normal" w:uiPriority="0" w:qFormat="1"/>
     <w:lsdException w:name="heading 1" w:uiPriority="9" w:qFormat="1"/>
     <w:lsdException w:name="heading 2" w:semiHidden="1" w:uiPriority="9" w:unhideWhenUsed="1" w:qFormat="1"/>
@@ -1130,6 +1884,7 @@
     <w:lsdException w:name="HTML Sample" w:semiHidden="1" w:unhideWhenUsed="1"/>
     <w:lsdException w:name="HTML Typewriter" w:semiHidden="1" w:unhideWhenUsed="1"/>
     <w:lsdException w:name="HTML Variable" w:semiHidden="1" w:unhideWhenUsed="1"/>
+    <w:lsdException w:name="Normal Table" w:semiHidden="1" w:unhideWhenUsed="1"/>
     <w:lsdException w:name="annotation subject" w:semiHidden="1" w:unhideWhenUsed="1"/>
     <w:lsdException w:name="No List" w:semiHidden="1" w:unhideWhenUsed="1"/>
     <w:lsdException w:name="Outline List 1" w:semiHidden="1" w:unhideWhenUsed="1"/>
@@ -1176,8 +1931,10 @@
     <w:lsdException w:name="Table Subtle 2" w:semiHidden="1" w:unhideWhenUsed="1"/>
     <w:lsdException w:name="Table Web 1" w:semiHidden="1" w:unhideWhenUsed="1"/>
     <w:lsdException w:name="Table Web 2" w:semiHidden="1" w:unhideWhenUsed="1"/>
+    <w:lsdException w:name="Table Web 3" w:semiHidden="1" w:unhideWhenUsed="1"/>
     <w:lsdException w:name="Balloon Text" w:semiHidden="1" w:unhideWhenUsed="1"/>
     <w:lsdException w:name="Table Grid" w:uiPriority="39"/>
+    <w:lsdException w:name="Table Theme" w:semiHidden="1" w:unhideWhenUsed="1"/>
     <w:lsdException w:name="Placeholder Text" w:semiHidden="1"/>
     <w:lsdException w:name="No Spacing" w:uiPriority="1" w:qFormat="1"/>
     <w:lsdException w:name="Light Shading" w:uiPriority="60"/>
@@ -1393,11 +2150,6 @@
     <w:lsdException w:name="List Table 5 Dark Accent 6" w:uiPriority="50"/>
     <w:lsdException w:name="List Table 6 Colorful Accent 6" w:uiPriority="51"/>
     <w:lsdException w:name="List Table 7 Colorful Accent 6" w:uiPriority="52"/>
-    <w:lsdException w:name="Mention" w:semiHidden="1" w:unhideWhenUsed="1"/>
-    <w:lsdException w:name="Smart Hyperlink" w:semiHidden="1" w:unhideWhenUsed="1"/>
-    <w:lsdException w:name="Hashtag" w:semiHidden="1" w:unhideWhenUsed="1"/>
-    <w:lsdException w:name="Unresolved Mention" w:semiHidden="1" w:unhideWhenUsed="1"/>
-    <w:lsdException w:name="Smart Link" w:semiHidden="1" w:unhideWhenUsed="1"/>
   </w:latentStyles>
   <w:style w:type="paragraph" w:default="1" w:styleId="a">
     <w:name w:val="Normal"/>

</xml_diff>